<commit_message>
backend projesinde referans sorunları çözüldü, routing ayarları yapıldı sayfalar arası geçişler yapılıyo login işlemleri tamamlandı
</commit_message>
<xml_diff>
--- a/Dökümanlar/Proje Yapım Aşamaları.docx
+++ b/Dökümanlar/Proje Yapım Aşamaları.docx
@@ -906,6 +906,7 @@
       </w:pPr>
       <w:r>
         <w:rPr>
+          <w:noProof/>
           <w:lang w:val="en-US"/>
         </w:rPr>
         <w:drawing>
@@ -1037,6 +1038,7 @@
       </w:pPr>
       <w:r>
         <w:rPr>
+          <w:noProof/>
           <w:lang w:val="en-US"/>
         </w:rPr>
         <w:drawing>
@@ -1687,6 +1689,7 @@
       </w:pPr>
       <w:r>
         <w:rPr>
+          <w:noProof/>
           <w:lang w:val="en-US"/>
         </w:rPr>
         <w:lastRenderedPageBreak/>
@@ -2027,6 +2030,7 @@
       </w:pPr>
       <w:r>
         <w:rPr>
+          <w:noProof/>
           <w:lang w:val="en-US"/>
         </w:rPr>
         <w:drawing>
@@ -2150,6 +2154,7 @@
       </w:pPr>
       <w:r>
         <w:rPr>
+          <w:noProof/>
           <w:lang w:val="en-US"/>
         </w:rPr>
         <w:drawing>
@@ -2244,6 +2249,7 @@
       </w:pPr>
       <w:r>
         <w:rPr>
+          <w:noProof/>
           <w:lang w:val="en-US"/>
         </w:rPr>
         <w:lastRenderedPageBreak/>
@@ -2397,6 +2403,7 @@
         </w:rPr>
       </w:pPr>
       <w:proofErr w:type="spellStart"/>
+      <w:proofErr w:type="gramStart"/>
       <w:r>
         <w:rPr>
           <w:lang w:val="en-US"/>
@@ -2408,7 +2415,14 @@
         <w:rPr>
           <w:lang w:val="en-US"/>
         </w:rPr>
-        <w:t xml:space="preserve"> : </w:t>
+        <w:t xml:space="preserve"> :</w:t>
+      </w:r>
+      <w:proofErr w:type="gramEnd"/>
+      <w:r>
+        <w:rPr>
+          <w:lang w:val="en-US"/>
+        </w:rPr>
+        <w:t xml:space="preserve"> </w:t>
       </w:r>
       <w:proofErr w:type="spellStart"/>
       <w:r>
@@ -2819,6 +2833,7 @@
       </w:pPr>
       <w:r>
         <w:rPr>
+          <w:noProof/>
           <w:lang w:val="en-US"/>
         </w:rPr>
         <w:drawing>
@@ -3004,6 +3019,7 @@
       </w:pPr>
       <w:r>
         <w:rPr>
+          <w:noProof/>
           <w:lang w:val="en-US"/>
         </w:rPr>
         <w:drawing>
@@ -3158,6 +3174,7 @@
       </w:pPr>
       <w:r>
         <w:rPr>
+          <w:noProof/>
           <w:lang w:val="en-US"/>
         </w:rPr>
         <w:drawing>
@@ -3262,6 +3279,7 @@
       </w:pPr>
       <w:r>
         <w:rPr>
+          <w:noProof/>
           <w:lang w:val="en-US"/>
         </w:rPr>
         <w:drawing>
@@ -3415,6 +3433,7 @@
       </w:pPr>
       <w:r>
         <w:rPr>
+          <w:noProof/>
           <w:lang w:val="en-US"/>
         </w:rPr>
         <w:drawing>
@@ -3480,6 +3499,7 @@
       </w:pPr>
       <w:r>
         <w:rPr>
+          <w:noProof/>
           <w:lang w:val="en-US"/>
         </w:rPr>
         <w:drawing>
@@ -3530,17 +3550,808 @@
           <w:lang w:val="en-US"/>
         </w:rPr>
       </w:pPr>
-      <w:r>
-        <w:rPr>
-          <w:lang w:val="en-US"/>
-        </w:rPr>
-        <w:t xml:space="preserve">Bootstrap : </w:t>
+      <w:proofErr w:type="gramStart"/>
+      <w:r>
+        <w:rPr>
+          <w:lang w:val="en-US"/>
+        </w:rPr>
+        <w:t>Bootstrap :</w:t>
+      </w:r>
+      <w:proofErr w:type="gramEnd"/>
+      <w:r>
+        <w:rPr>
+          <w:lang w:val="en-US"/>
+        </w:rPr>
+        <w:t xml:space="preserve"> </w:t>
       </w:r>
       <w:r>
         <w:rPr>
           <w:lang w:val="en-US"/>
         </w:rPr>
         <w:t>https://cdn.jsdelivr.net/npm/bootstrap@5.3.3/dist/css/bootstrap.min.css</w:t>
+      </w:r>
+    </w:p>
+    <w:p>
+      <w:pPr>
+        <w:jc w:val="both"/>
+        <w:rPr>
+          <w:lang w:val="en-US"/>
+        </w:rPr>
+      </w:pPr>
+    </w:p>
+    <w:p>
+      <w:pPr>
+        <w:pStyle w:val="Balk1"/>
+        <w:jc w:val="center"/>
+        <w:rPr>
+          <w:lang w:val="en-US"/>
+        </w:rPr>
+      </w:pPr>
+      <w:proofErr w:type="spellStart"/>
+      <w:r>
+        <w:rPr>
+          <w:lang w:val="en-US"/>
+        </w:rPr>
+        <w:t>Componentlerin</w:t>
+      </w:r>
+      <w:proofErr w:type="spellEnd"/>
+      <w:r>
+        <w:rPr>
+          <w:lang w:val="en-US"/>
+        </w:rPr>
+        <w:t xml:space="preserve"> </w:t>
+      </w:r>
+      <w:proofErr w:type="spellStart"/>
+      <w:r>
+        <w:rPr>
+          <w:lang w:val="en-US"/>
+        </w:rPr>
+        <w:t>Oluşturulması</w:t>
+      </w:r>
+      <w:proofErr w:type="spellEnd"/>
+      <w:r>
+        <w:rPr>
+          <w:lang w:val="en-US"/>
+        </w:rPr>
+        <w:t xml:space="preserve"> – Header </w:t>
+      </w:r>
+      <w:proofErr w:type="spellStart"/>
+      <w:r>
+        <w:rPr>
+          <w:lang w:val="en-US"/>
+        </w:rPr>
+        <w:t>komponenti</w:t>
+      </w:r>
+      <w:proofErr w:type="spellEnd"/>
+    </w:p>
+    <w:p>
+      <w:pPr>
+        <w:rPr>
+          <w:lang w:val="en-US"/>
+        </w:rPr>
+      </w:pPr>
+    </w:p>
+    <w:p>
+      <w:pPr>
+        <w:jc w:val="both"/>
+        <w:rPr>
+          <w:lang w:val="en-US"/>
+        </w:rPr>
+      </w:pPr>
+      <w:proofErr w:type="spellStart"/>
+      <w:r>
+        <w:rPr>
+          <w:lang w:val="en-US"/>
+        </w:rPr>
+        <w:t>Komponentlerimizi</w:t>
+      </w:r>
+      <w:proofErr w:type="spellEnd"/>
+      <w:r>
+        <w:rPr>
+          <w:lang w:val="en-US"/>
+        </w:rPr>
+        <w:t xml:space="preserve"> biz component </w:t>
+      </w:r>
+      <w:proofErr w:type="spellStart"/>
+      <w:r>
+        <w:rPr>
+          <w:lang w:val="en-US"/>
+        </w:rPr>
+        <w:t>klasörü</w:t>
+      </w:r>
+      <w:proofErr w:type="spellEnd"/>
+      <w:r>
+        <w:rPr>
+          <w:lang w:val="en-US"/>
+        </w:rPr>
+        <w:t xml:space="preserve"> </w:t>
+      </w:r>
+      <w:proofErr w:type="spellStart"/>
+      <w:r>
+        <w:rPr>
+          <w:lang w:val="en-US"/>
+        </w:rPr>
+        <w:t>içerisine</w:t>
+      </w:r>
+      <w:proofErr w:type="spellEnd"/>
+      <w:r>
+        <w:rPr>
+          <w:lang w:val="en-US"/>
+        </w:rPr>
+        <w:t xml:space="preserve"> </w:t>
+      </w:r>
+      <w:proofErr w:type="spellStart"/>
+      <w:r>
+        <w:rPr>
+          <w:lang w:val="en-US"/>
+        </w:rPr>
+        <w:t>tanımlayacağız</w:t>
+      </w:r>
+      <w:proofErr w:type="spellEnd"/>
+      <w:r>
+        <w:rPr>
+          <w:lang w:val="en-US"/>
+        </w:rPr>
+        <w:t xml:space="preserve">. </w:t>
+      </w:r>
+      <w:proofErr w:type="spellStart"/>
+      <w:proofErr w:type="gramStart"/>
+      <w:r>
+        <w:rPr>
+          <w:lang w:val="en-US"/>
+        </w:rPr>
+        <w:t>Komponentler</w:t>
+      </w:r>
+      <w:proofErr w:type="spellEnd"/>
+      <w:r>
+        <w:rPr>
+          <w:lang w:val="en-US"/>
+        </w:rPr>
+        <w:t xml:space="preserve"> .</w:t>
+      </w:r>
+      <w:proofErr w:type="spellStart"/>
+      <w:r>
+        <w:rPr>
+          <w:lang w:val="en-US"/>
+        </w:rPr>
+        <w:t>vue</w:t>
+      </w:r>
+      <w:proofErr w:type="spellEnd"/>
+      <w:proofErr w:type="gramEnd"/>
+      <w:r>
+        <w:rPr>
+          <w:lang w:val="en-US"/>
+        </w:rPr>
+        <w:t xml:space="preserve"> </w:t>
+      </w:r>
+      <w:proofErr w:type="spellStart"/>
+      <w:r>
+        <w:rPr>
+          <w:lang w:val="en-US"/>
+        </w:rPr>
+        <w:t>uzantısı</w:t>
+      </w:r>
+      <w:proofErr w:type="spellEnd"/>
+      <w:r>
+        <w:rPr>
+          <w:lang w:val="en-US"/>
+        </w:rPr>
+        <w:t xml:space="preserve"> </w:t>
+      </w:r>
+      <w:proofErr w:type="spellStart"/>
+      <w:r>
+        <w:rPr>
+          <w:lang w:val="en-US"/>
+        </w:rPr>
+        <w:t>ile</w:t>
+      </w:r>
+      <w:proofErr w:type="spellEnd"/>
+      <w:r>
+        <w:rPr>
+          <w:lang w:val="en-US"/>
+        </w:rPr>
+        <w:t xml:space="preserve"> </w:t>
+      </w:r>
+      <w:proofErr w:type="spellStart"/>
+      <w:r>
+        <w:rPr>
+          <w:lang w:val="en-US"/>
+        </w:rPr>
+        <w:t>bitecektir</w:t>
+      </w:r>
+      <w:proofErr w:type="spellEnd"/>
+      <w:r>
+        <w:rPr>
+          <w:lang w:val="en-US"/>
+        </w:rPr>
+        <w:t>.</w:t>
+      </w:r>
+      <w:r>
+        <w:rPr>
+          <w:lang w:val="en-US"/>
+        </w:rPr>
+        <w:t xml:space="preserve"> Temel </w:t>
+      </w:r>
+      <w:proofErr w:type="spellStart"/>
+      <w:r>
+        <w:rPr>
+          <w:lang w:val="en-US"/>
+        </w:rPr>
+        <w:t>bir</w:t>
+      </w:r>
+      <w:proofErr w:type="spellEnd"/>
+      <w:r>
+        <w:rPr>
+          <w:lang w:val="en-US"/>
+        </w:rPr>
+        <w:t xml:space="preserve"> </w:t>
+      </w:r>
+      <w:proofErr w:type="spellStart"/>
+      <w:r>
+        <w:rPr>
+          <w:lang w:val="en-US"/>
+        </w:rPr>
+        <w:t>vue</w:t>
+      </w:r>
+      <w:proofErr w:type="spellEnd"/>
+      <w:r>
+        <w:rPr>
+          <w:lang w:val="en-US"/>
+        </w:rPr>
+        <w:t xml:space="preserve"> component </w:t>
+      </w:r>
+      <w:proofErr w:type="spellStart"/>
+      <w:r>
+        <w:rPr>
+          <w:lang w:val="en-US"/>
+        </w:rPr>
+        <w:t>aşağıda</w:t>
+      </w:r>
+      <w:proofErr w:type="spellEnd"/>
+      <w:r>
+        <w:rPr>
+          <w:lang w:val="en-US"/>
+        </w:rPr>
+        <w:t xml:space="preserve"> </w:t>
+      </w:r>
+      <w:proofErr w:type="spellStart"/>
+      <w:r>
+        <w:rPr>
+          <w:lang w:val="en-US"/>
+        </w:rPr>
+        <w:t>gözüktüğü</w:t>
+      </w:r>
+      <w:proofErr w:type="spellEnd"/>
+      <w:r>
+        <w:rPr>
+          <w:lang w:val="en-US"/>
+        </w:rPr>
+        <w:t xml:space="preserve"> </w:t>
+      </w:r>
+      <w:proofErr w:type="spellStart"/>
+      <w:r>
+        <w:rPr>
+          <w:lang w:val="en-US"/>
+        </w:rPr>
+        <w:t>gibi</w:t>
+      </w:r>
+      <w:proofErr w:type="spellEnd"/>
+      <w:r>
+        <w:rPr>
+          <w:lang w:val="en-US"/>
+        </w:rPr>
+        <w:t xml:space="preserve"> </w:t>
+      </w:r>
+      <w:proofErr w:type="spellStart"/>
+      <w:r>
+        <w:rPr>
+          <w:lang w:val="en-US"/>
+        </w:rPr>
+        <w:t>tanımlanır</w:t>
+      </w:r>
+      <w:proofErr w:type="spellEnd"/>
+      <w:r>
+        <w:rPr>
+          <w:lang w:val="en-US"/>
+        </w:rPr>
+        <w:t xml:space="preserve">. </w:t>
+      </w:r>
+    </w:p>
+    <w:p>
+      <w:pPr>
+        <w:jc w:val="both"/>
+        <w:rPr>
+          <w:lang w:val="en-US"/>
+        </w:rPr>
+      </w:pPr>
+      <w:r>
+        <w:rPr>
+          <w:lang w:val="en-US"/>
+        </w:rPr>
+        <w:drawing>
+          <wp:inline distT="0" distB="0" distL="0" distR="0" wp14:anchorId="34272DB3" wp14:editId="4EB0A3A0">
+            <wp:extent cx="5731510" cy="2529205"/>
+            <wp:effectExtent l="0" t="0" r="2540" b="4445"/>
+            <wp:docPr id="1885523920" name="Resim 1" descr="ekran görüntüsü, metin, yazılım, multimedya yazılımı içeren bir resim&#10;&#10;Yapay zeka tarafından oluşturulan içerik yanlış olabilir."/>
+            <wp:cNvGraphicFramePr>
+              <a:graphicFrameLocks xmlns:a="http://schemas.openxmlformats.org/drawingml/2006/main" noChangeAspect="1"/>
+            </wp:cNvGraphicFramePr>
+            <a:graphic xmlns:a="http://schemas.openxmlformats.org/drawingml/2006/main">
+              <a:graphicData uri="http://schemas.openxmlformats.org/drawingml/2006/picture">
+                <pic:pic xmlns:pic="http://schemas.openxmlformats.org/drawingml/2006/picture">
+                  <pic:nvPicPr>
+                    <pic:cNvPr id="1885523920" name="Resim 1" descr="ekran görüntüsü, metin, yazılım, multimedya yazılımı içeren bir resim&#10;&#10;Yapay zeka tarafından oluşturulan içerik yanlış olabilir."/>
+                    <pic:cNvPicPr/>
+                  </pic:nvPicPr>
+                  <pic:blipFill>
+                    <a:blip r:embed="rId17"/>
+                    <a:stretch>
+                      <a:fillRect/>
+                    </a:stretch>
+                  </pic:blipFill>
+                  <pic:spPr>
+                    <a:xfrm>
+                      <a:off x="0" y="0"/>
+                      <a:ext cx="5731510" cy="2529205"/>
+                    </a:xfrm>
+                    <a:prstGeom prst="rect">
+                      <a:avLst/>
+                    </a:prstGeom>
+                  </pic:spPr>
+                </pic:pic>
+              </a:graphicData>
+            </a:graphic>
+          </wp:inline>
+        </w:drawing>
+      </w:r>
+    </w:p>
+    <w:p>
+      <w:pPr>
+        <w:jc w:val="both"/>
+        <w:rPr>
+          <w:lang w:val="en-US"/>
+        </w:rPr>
+      </w:pPr>
+      <w:proofErr w:type="spellStart"/>
+      <w:r>
+        <w:rPr>
+          <w:lang w:val="en-US"/>
+        </w:rPr>
+        <w:t>Yukarıda</w:t>
+      </w:r>
+      <w:proofErr w:type="spellEnd"/>
+      <w:r>
+        <w:rPr>
+          <w:lang w:val="en-US"/>
+        </w:rPr>
+        <w:t xml:space="preserve"> </w:t>
+      </w:r>
+      <w:proofErr w:type="spellStart"/>
+      <w:r>
+        <w:rPr>
+          <w:lang w:val="en-US"/>
+        </w:rPr>
+        <w:t>gördüğünüz</w:t>
+      </w:r>
+      <w:proofErr w:type="spellEnd"/>
+      <w:r>
+        <w:rPr>
+          <w:lang w:val="en-US"/>
+        </w:rPr>
+        <w:t xml:space="preserve"> </w:t>
+      </w:r>
+      <w:proofErr w:type="spellStart"/>
+      <w:r>
+        <w:rPr>
+          <w:lang w:val="en-US"/>
+        </w:rPr>
+        <w:t>şey</w:t>
+      </w:r>
+      <w:proofErr w:type="spellEnd"/>
+      <w:r>
+        <w:rPr>
+          <w:lang w:val="en-US"/>
+        </w:rPr>
+        <w:t xml:space="preserve"> </w:t>
+      </w:r>
+      <w:proofErr w:type="spellStart"/>
+      <w:r>
+        <w:rPr>
+          <w:lang w:val="en-US"/>
+        </w:rPr>
+        <w:t>bir</w:t>
+      </w:r>
+      <w:proofErr w:type="spellEnd"/>
+      <w:r>
+        <w:rPr>
+          <w:lang w:val="en-US"/>
+        </w:rPr>
+        <w:t xml:space="preserve"> </w:t>
+      </w:r>
+      <w:proofErr w:type="spellStart"/>
+      <w:r>
+        <w:rPr>
+          <w:lang w:val="en-US"/>
+        </w:rPr>
+        <w:t>komponenti</w:t>
+      </w:r>
+      <w:proofErr w:type="spellEnd"/>
+      <w:r>
+        <w:rPr>
+          <w:lang w:val="en-US"/>
+        </w:rPr>
+        <w:t xml:space="preserve"> </w:t>
+      </w:r>
+      <w:proofErr w:type="spellStart"/>
+      <w:r>
+        <w:rPr>
+          <w:lang w:val="en-US"/>
+        </w:rPr>
+        <w:t>başka</w:t>
+      </w:r>
+      <w:proofErr w:type="spellEnd"/>
+      <w:r>
+        <w:rPr>
+          <w:lang w:val="en-US"/>
+        </w:rPr>
+        <w:t xml:space="preserve"> </w:t>
+      </w:r>
+      <w:proofErr w:type="spellStart"/>
+      <w:r>
+        <w:rPr>
+          <w:lang w:val="en-US"/>
+        </w:rPr>
+        <w:t>bir</w:t>
+      </w:r>
+      <w:proofErr w:type="spellEnd"/>
+      <w:r>
+        <w:rPr>
+          <w:lang w:val="en-US"/>
+        </w:rPr>
+        <w:t xml:space="preserve"> </w:t>
+      </w:r>
+      <w:proofErr w:type="spellStart"/>
+      <w:r>
+        <w:rPr>
+          <w:lang w:val="en-US"/>
+        </w:rPr>
+        <w:t>komponentten</w:t>
+      </w:r>
+      <w:proofErr w:type="spellEnd"/>
+      <w:r>
+        <w:rPr>
+          <w:lang w:val="en-US"/>
+        </w:rPr>
+        <w:t xml:space="preserve"> </w:t>
+      </w:r>
+      <w:proofErr w:type="spellStart"/>
+      <w:r>
+        <w:rPr>
+          <w:lang w:val="en-US"/>
+        </w:rPr>
+        <w:t>nasıl</w:t>
+      </w:r>
+      <w:proofErr w:type="spellEnd"/>
+      <w:r>
+        <w:rPr>
+          <w:lang w:val="en-US"/>
+        </w:rPr>
+        <w:t xml:space="preserve"> </w:t>
+      </w:r>
+      <w:proofErr w:type="spellStart"/>
+      <w:r>
+        <w:rPr>
+          <w:lang w:val="en-US"/>
+        </w:rPr>
+        <w:t>çağırdığımız</w:t>
+      </w:r>
+      <w:proofErr w:type="spellEnd"/>
+      <w:r>
+        <w:rPr>
+          <w:lang w:val="en-US"/>
+        </w:rPr>
+        <w:t xml:space="preserve"> </w:t>
+      </w:r>
+      <w:proofErr w:type="spellStart"/>
+      <w:r>
+        <w:rPr>
+          <w:lang w:val="en-US"/>
+        </w:rPr>
+        <w:t>dır</w:t>
+      </w:r>
+      <w:proofErr w:type="spellEnd"/>
+      <w:r>
+        <w:rPr>
+          <w:lang w:val="en-US"/>
+        </w:rPr>
+        <w:t xml:space="preserve">. </w:t>
+      </w:r>
+      <w:proofErr w:type="spellStart"/>
+      <w:r>
+        <w:rPr>
+          <w:lang w:val="en-US"/>
+        </w:rPr>
+        <w:t>Öncelikle</w:t>
+      </w:r>
+      <w:proofErr w:type="spellEnd"/>
+      <w:r>
+        <w:rPr>
+          <w:lang w:val="en-US"/>
+        </w:rPr>
+        <w:t xml:space="preserve"> </w:t>
+      </w:r>
+      <w:proofErr w:type="spellStart"/>
+      <w:r>
+        <w:rPr>
+          <w:lang w:val="en-US"/>
+        </w:rPr>
+        <w:t>komponentğimizi</w:t>
+      </w:r>
+      <w:proofErr w:type="spellEnd"/>
+      <w:r>
+        <w:rPr>
+          <w:lang w:val="en-US"/>
+        </w:rPr>
+        <w:t xml:space="preserve"> script </w:t>
+      </w:r>
+      <w:proofErr w:type="spellStart"/>
+      <w:r>
+        <w:rPr>
+          <w:lang w:val="en-US"/>
+        </w:rPr>
+        <w:t>yazısında</w:t>
+      </w:r>
+      <w:proofErr w:type="spellEnd"/>
+      <w:r>
+        <w:rPr>
+          <w:lang w:val="en-US"/>
+        </w:rPr>
+        <w:t xml:space="preserve"> import </w:t>
+      </w:r>
+      <w:proofErr w:type="spellStart"/>
+      <w:r>
+        <w:rPr>
+          <w:lang w:val="en-US"/>
+        </w:rPr>
+        <w:t>ediyoruz</w:t>
+      </w:r>
+      <w:proofErr w:type="spellEnd"/>
+      <w:r>
+        <w:rPr>
+          <w:lang w:val="en-US"/>
+        </w:rPr>
+        <w:t xml:space="preserve"> template </w:t>
+      </w:r>
+      <w:proofErr w:type="spellStart"/>
+      <w:r>
+        <w:rPr>
+          <w:lang w:val="en-US"/>
+        </w:rPr>
+        <w:t>içerisinde</w:t>
+      </w:r>
+      <w:proofErr w:type="spellEnd"/>
+      <w:r>
+        <w:rPr>
+          <w:lang w:val="en-US"/>
+        </w:rPr>
+        <w:t xml:space="preserve"> </w:t>
+      </w:r>
+      <w:proofErr w:type="spellStart"/>
+      <w:r>
+        <w:rPr>
+          <w:lang w:val="en-US"/>
+        </w:rPr>
+        <w:t>ise</w:t>
+      </w:r>
+      <w:proofErr w:type="spellEnd"/>
+      <w:r>
+        <w:rPr>
+          <w:lang w:val="en-US"/>
+        </w:rPr>
+        <w:t xml:space="preserve"> </w:t>
+      </w:r>
+      <w:proofErr w:type="spellStart"/>
+      <w:r>
+        <w:rPr>
+          <w:lang w:val="en-US"/>
+        </w:rPr>
+        <w:t>çağrıyıorz</w:t>
+      </w:r>
+      <w:proofErr w:type="spellEnd"/>
+      <w:r>
+        <w:rPr>
+          <w:lang w:val="en-US"/>
+        </w:rPr>
+        <w:t xml:space="preserve">. </w:t>
+      </w:r>
+      <w:proofErr w:type="spellStart"/>
+      <w:r>
+        <w:rPr>
+          <w:lang w:val="en-US"/>
+        </w:rPr>
+        <w:t>Duruma</w:t>
+      </w:r>
+      <w:proofErr w:type="spellEnd"/>
+      <w:r>
+        <w:rPr>
+          <w:lang w:val="en-US"/>
+        </w:rPr>
+        <w:t xml:space="preserve"> </w:t>
+      </w:r>
+      <w:proofErr w:type="spellStart"/>
+      <w:r>
+        <w:rPr>
+          <w:lang w:val="en-US"/>
+        </w:rPr>
+        <w:t>göre</w:t>
+      </w:r>
+      <w:proofErr w:type="spellEnd"/>
+      <w:r>
+        <w:rPr>
+          <w:lang w:val="en-US"/>
+        </w:rPr>
+        <w:t xml:space="preserve"> template </w:t>
+      </w:r>
+      <w:proofErr w:type="spellStart"/>
+      <w:r>
+        <w:rPr>
+          <w:lang w:val="en-US"/>
+        </w:rPr>
+        <w:t>içerisinde</w:t>
+      </w:r>
+      <w:proofErr w:type="spellEnd"/>
+      <w:r>
+        <w:rPr>
+          <w:lang w:val="en-US"/>
+        </w:rPr>
+        <w:t xml:space="preserve"> de props </w:t>
+      </w:r>
+      <w:proofErr w:type="spellStart"/>
+      <w:r>
+        <w:rPr>
+          <w:lang w:val="en-US"/>
+        </w:rPr>
+        <w:t>geçebiliriz</w:t>
+      </w:r>
+      <w:proofErr w:type="spellEnd"/>
+    </w:p>
+    <w:p>
+      <w:pPr>
+        <w:jc w:val="both"/>
+        <w:rPr>
+          <w:lang w:val="en-US"/>
+        </w:rPr>
+      </w:pPr>
+      <w:r>
+        <w:rPr>
+          <w:lang w:val="en-US"/>
+        </w:rPr>
+        <w:lastRenderedPageBreak/>
+        <w:t xml:space="preserve"> </w:t>
+      </w:r>
+      <w:r>
+        <w:rPr>
+          <w:lang w:val="en-US"/>
+        </w:rPr>
+        <w:t xml:space="preserve">En </w:t>
+      </w:r>
+      <w:proofErr w:type="spellStart"/>
+      <w:r>
+        <w:rPr>
+          <w:lang w:val="en-US"/>
+        </w:rPr>
+        <w:t>temel</w:t>
+      </w:r>
+      <w:proofErr w:type="spellEnd"/>
+      <w:r>
+        <w:rPr>
+          <w:lang w:val="en-US"/>
+        </w:rPr>
+        <w:t xml:space="preserve"> </w:t>
+      </w:r>
+      <w:proofErr w:type="spellStart"/>
+      <w:r>
+        <w:rPr>
+          <w:lang w:val="en-US"/>
+        </w:rPr>
+        <w:t>componentte</w:t>
+      </w:r>
+      <w:proofErr w:type="spellEnd"/>
+      <w:r>
+        <w:rPr>
+          <w:lang w:val="en-US"/>
+        </w:rPr>
+        <w:t xml:space="preserve"> </w:t>
+      </w:r>
+      <w:proofErr w:type="spellStart"/>
+      <w:r>
+        <w:rPr>
+          <w:lang w:val="en-US"/>
+        </w:rPr>
+        <w:t>aşağıda</w:t>
+      </w:r>
+      <w:proofErr w:type="spellEnd"/>
+      <w:r>
+        <w:rPr>
+          <w:lang w:val="en-US"/>
+        </w:rPr>
+        <w:t xml:space="preserve"> </w:t>
+      </w:r>
+      <w:proofErr w:type="spellStart"/>
+      <w:r>
+        <w:rPr>
+          <w:lang w:val="en-US"/>
+        </w:rPr>
+        <w:t>görüldüğü</w:t>
+      </w:r>
+      <w:proofErr w:type="spellEnd"/>
+      <w:r>
+        <w:rPr>
+          <w:lang w:val="en-US"/>
+        </w:rPr>
+        <w:t xml:space="preserve"> </w:t>
+      </w:r>
+      <w:proofErr w:type="spellStart"/>
+      <w:r>
+        <w:rPr>
+          <w:lang w:val="en-US"/>
+        </w:rPr>
+        <w:t>gibidir</w:t>
+      </w:r>
+      <w:proofErr w:type="spellEnd"/>
+      <w:r>
+        <w:rPr>
+          <w:lang w:val="en-US"/>
+        </w:rPr>
+        <w:t xml:space="preserve">. </w:t>
+      </w:r>
+    </w:p>
+    <w:p>
+      <w:pPr>
+        <w:jc w:val="both"/>
+        <w:rPr>
+          <w:lang w:val="en-US"/>
+        </w:rPr>
+      </w:pPr>
+      <w:r>
+        <w:rPr>
+          <w:lang w:val="en-US"/>
+        </w:rPr>
+        <w:drawing>
+          <wp:inline distT="0" distB="0" distL="0" distR="0" wp14:anchorId="7B8DD1D1" wp14:editId="67F9063A">
+            <wp:extent cx="5731510" cy="1421765"/>
+            <wp:effectExtent l="0" t="0" r="2540" b="6985"/>
+            <wp:docPr id="516840006" name="Resim 1"/>
+            <wp:cNvGraphicFramePr>
+              <a:graphicFrameLocks xmlns:a="http://schemas.openxmlformats.org/drawingml/2006/main" noChangeAspect="1"/>
+            </wp:cNvGraphicFramePr>
+            <a:graphic xmlns:a="http://schemas.openxmlformats.org/drawingml/2006/main">
+              <a:graphicData uri="http://schemas.openxmlformats.org/drawingml/2006/picture">
+                <pic:pic xmlns:pic="http://schemas.openxmlformats.org/drawingml/2006/picture">
+                  <pic:nvPicPr>
+                    <pic:cNvPr id="516840006" name=""/>
+                    <pic:cNvPicPr/>
+                  </pic:nvPicPr>
+                  <pic:blipFill>
+                    <a:blip r:embed="rId18"/>
+                    <a:stretch>
+                      <a:fillRect/>
+                    </a:stretch>
+                  </pic:blipFill>
+                  <pic:spPr>
+                    <a:xfrm>
+                      <a:off x="0" y="0"/>
+                      <a:ext cx="5731510" cy="1421765"/>
+                    </a:xfrm>
+                    <a:prstGeom prst="rect">
+                      <a:avLst/>
+                    </a:prstGeom>
+                  </pic:spPr>
+                </pic:pic>
+              </a:graphicData>
+            </a:graphic>
+          </wp:inline>
+        </w:drawing>
       </w:r>
     </w:p>
     <w:p>

</xml_diff>